<commit_message>
add weekend highlighing for dark mode
</commit_message>
<xml_diff>
--- a/assets/templates/conduct.docx
+++ b/assets/templates/conduct.docx
@@ -175,7 +175,7 @@
           </mc:Choice>
           <mc:Fallback>
             <w:pict>
-              <v:shape w14:anchorId="4E581AC7" id="Graphic 2" o:spid="_x0000_s1026" style="position:absolute;margin-left:34.45pt;margin-top:11.1pt;width:543.15pt;height:.6pt;z-index:-251669504;visibility:visible;mso-wrap-style:square;mso-wrap-distance-left:0;mso-wrap-distance-top:0;mso-wrap-distance-right:0;mso-wrap-distance-bottom:0;mso-position-horizontal:absolute;mso-position-horizontal-relative:page;mso-position-vertical:absolute;mso-position-vertical-relative:text;v-text-anchor:top" coordsize="6898005,7620" o:gfxdata="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" path="m6897624,7619l,7619,,,6897624,r,7619xe" fillcolor="black" stroked="f">
+              <v:shape w14:anchorId="5B24379D" id="Graphic 2" o:spid="_x0000_s1026" style="position:absolute;margin-left:34.45pt;margin-top:11.1pt;width:543.15pt;height:.6pt;z-index:-251669504;visibility:visible;mso-wrap-style:square;mso-wrap-distance-left:0;mso-wrap-distance-top:0;mso-wrap-distance-right:0;mso-wrap-distance-bottom:0;mso-position-horizontal:absolute;mso-position-horizontal-relative:page;mso-position-vertical:absolute;mso-position-vertical-relative:text;v-text-anchor:top" coordsize="6898005,7620" o:gfxdata="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" path="m6897624,7619l,7619,,,6897624,r,7619xe" fillcolor="black" stroked="f">
                 <v:path arrowok="t"/>
                 <w10:wrap type="topAndBottom" anchorx="page"/>
               </v:shape>
@@ -358,11 +358,9 @@
         </w:rPr>
         <w:t xml:space="preserve"> </w:t>
       </w:r>
-      <w:proofErr w:type="spellStart"/>
       <w:r>
         <w:t>Labour</w:t>
       </w:r>
-      <w:proofErr w:type="spellEnd"/>
       <w:r>
         <w:rPr>
           <w:spacing w:val="-1"/>
@@ -927,11 +925,9 @@
         </w:rPr>
         <w:t xml:space="preserve"> </w:t>
       </w:r>
-      <w:proofErr w:type="spellStart"/>
       <w:r>
         <w:t>Labour</w:t>
       </w:r>
-      <w:proofErr w:type="spellEnd"/>
       <w:r>
         <w:rPr>
           <w:spacing w:val="-3"/>
@@ -3346,15 +3342,7 @@
         <w:t xml:space="preserve"> </w:t>
       </w:r>
       <w:r>
-        <w:t xml:space="preserve">the Manitoba Provincial Nominee Program, or immigration status or citizenship. Similarly, an immigration representative should not claim to have a special relationship or arrangement with or connection to the Manitoba </w:t>
-      </w:r>
-      <w:proofErr w:type="spellStart"/>
-      <w:r>
-        <w:t>Labour</w:t>
-      </w:r>
-      <w:proofErr w:type="spellEnd"/>
-      <w:r>
-        <w:t xml:space="preserve"> and Immigration or to the Province of Manitoba, which implies preferential treatment, etc.)</w:t>
+        <w:t>the Manitoba Provincial Nominee Program, or immigration status or citizenship. Similarly, an immigration representative should not claim to have a special relationship or arrangement with or connection to the Manitoba Labour and Immigration or to the Province of Manitoba, which implies preferential treatment, etc.)</w:t>
       </w:r>
     </w:p>
     <w:p>
@@ -3767,19 +3755,11 @@
         </w:rPr>
         <w:t xml:space="preserve"> </w:t>
       </w:r>
-      <w:proofErr w:type="spellStart"/>
-      <w:r>
-        <w:rPr>
-          <w:sz w:val="18"/>
-        </w:rPr>
-        <w:t>Name</w:t>
-      </w:r>
-      <w:proofErr w:type="spellEnd"/>
-      <w:r>
-        <w:rPr>
-          <w:sz w:val="18"/>
-        </w:rPr>
-        <w:t xml:space="preserve"> of firm or organization (if applicable)</w:t>
+      <w:r>
+        <w:rPr>
+          <w:sz w:val="18"/>
+        </w:rPr>
+        <w:t>Name of firm or organization (if applicable)</w:t>
       </w:r>
     </w:p>
     <w:p>
@@ -4198,7 +4178,7 @@
           </mc:Choice>
           <mc:Fallback>
             <w:pict>
-              <v:group w14:anchorId="5ADB9033" id="Group 1" o:spid="_x0000_s1026" style="position:absolute;margin-left:35.9pt;margin-top:20.4pt;width:538.2pt;height:.8pt;z-index:-251668480;mso-wrap-distance-left:0;mso-wrap-distance-right:0;mso-position-horizontal-relative:page" coordsize="68351,101" o:gfxdata="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">
+              <v:group w14:anchorId="398050F7" id="Group 1" o:spid="_x0000_s1026" style="position:absolute;margin-left:35.9pt;margin-top:20.4pt;width:538.2pt;height:.8pt;z-index:-251668480;mso-wrap-distance-left:0;mso-wrap-distance-right:0;mso-position-horizontal-relative:page" coordsize="68351,101" o:gfxdata="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">
                 <v:shape id="Graphic 2" o:spid="_x0000_s1027" style="position:absolute;left:15;top:60;width:68294;height:12;visibility:visible;mso-wrap-style:square;v-text-anchor:top" coordsize="6829425,1270" o:gfxdata="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" path="m,l6829184,e" filled="f" strokeweight=".20617mm">
                   <v:path arrowok="t"/>
                 </v:shape>
@@ -4340,7 +4320,7 @@
           </mc:Choice>
           <mc:Fallback>
             <w:pict>
-              <v:group w14:anchorId="5CBCF5A0" id="Group 4" o:spid="_x0000_s1026" style="position:absolute;margin-left:35.9pt;margin-top:42.35pt;width:538.2pt;height:.8pt;z-index:-251667456;mso-wrap-distance-left:0;mso-wrap-distance-right:0;mso-position-horizontal-relative:page" coordsize="68351,101" o:gfxdata="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">
+              <v:group w14:anchorId="6A78D36A" id="Group 4" o:spid="_x0000_s1026" style="position:absolute;margin-left:35.9pt;margin-top:42.35pt;width:538.2pt;height:.8pt;z-index:-251667456;mso-wrap-distance-left:0;mso-wrap-distance-right:0;mso-position-horizontal-relative:page" coordsize="68351,101" o:gfxdata="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">
                 <v:shape id="Graphic 5" o:spid="_x0000_s1027" style="position:absolute;left:15;top:59;width:68319;height:13;visibility:visible;mso-wrap-style:square;v-text-anchor:top" coordsize="6831965,1270" o:gfxdata="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" path="m,l6831470,e" filled="f" strokeweight=".20617mm">
                   <v:path arrowok="t"/>
                 </v:shape>
@@ -4701,7 +4681,7 @@
           </mc:Choice>
           <mc:Fallback>
             <w:pict>
-              <v:group w14:anchorId="15FEA6A7" id="Group 7" o:spid="_x0000_s1026" style="position:absolute;margin-left:35.9pt;margin-top:20.4pt;width:538.2pt;height:.8pt;z-index:-251666432;mso-wrap-distance-left:0;mso-wrap-distance-right:0;mso-position-horizontal-relative:page" coordsize="68351,101" o:gfxdata="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">
+              <v:group w14:anchorId="54C92016" id="Group 7" o:spid="_x0000_s1026" style="position:absolute;margin-left:35.9pt;margin-top:20.4pt;width:538.2pt;height:.8pt;z-index:-251666432;mso-wrap-distance-left:0;mso-wrap-distance-right:0;mso-position-horizontal-relative:page" coordsize="68351,101" o:gfxdata="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">
                 <v:shape id="Graphic 8" o:spid="_x0000_s1027" style="position:absolute;left:15;top:59;width:68294;height:13;visibility:visible;mso-wrap-style:square;v-text-anchor:top" coordsize="6829425,1270" o:gfxdata="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" path="m,l6829184,e" filled="f" strokeweight=".20617mm">
                   <v:path arrowok="t"/>
                 </v:shape>
@@ -4843,7 +4823,7 @@
           </mc:Choice>
           <mc:Fallback>
             <w:pict>
-              <v:group w14:anchorId="5B68646A" id="Group 10" o:spid="_x0000_s1026" style="position:absolute;margin-left:35.9pt;margin-top:44.9pt;width:538.2pt;height:.8pt;z-index:-251665408;mso-wrap-distance-left:0;mso-wrap-distance-right:0;mso-position-horizontal-relative:page" coordsize="68351,101" o:gfxdata="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">
+              <v:group w14:anchorId="6A8B5CB1" id="Group 10" o:spid="_x0000_s1026" style="position:absolute;margin-left:35.9pt;margin-top:44.9pt;width:538.2pt;height:.8pt;z-index:-251665408;mso-wrap-distance-left:0;mso-wrap-distance-right:0;mso-position-horizontal-relative:page" coordsize="68351,101" o:gfxdata="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">
                 <v:shape id="Graphic 11" o:spid="_x0000_s1027" style="position:absolute;left:15;top:59;width:68294;height:13;visibility:visible;mso-wrap-style:square;v-text-anchor:top" coordsize="6829425,1270" o:gfxdata="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" path="m,l6829184,e" filled="f" strokeweight=".20617mm">
                   <v:path arrowok="t"/>
                 </v:shape>
@@ -4865,73 +4845,6 @@
           <w:rFonts w:ascii="Times New Roman"/>
         </w:rPr>
       </w:pPr>
-      <w:r>
-        <w:rPr>
-          <w:noProof/>
-        </w:rPr>
-        <w:drawing>
-          <wp:anchor distT="0" distB="0" distL="114300" distR="114300" simplePos="0" relativeHeight="251668480" behindDoc="0" locked="0" layoutInCell="1" allowOverlap="1" wp14:anchorId="704E7A7D" wp14:editId="357CFE97">
-            <wp:simplePos x="0" y="0"/>
-            <wp:positionH relativeFrom="column">
-              <wp:posOffset>410210</wp:posOffset>
-            </wp:positionH>
-            <wp:positionV relativeFrom="paragraph">
-              <wp:posOffset>165405</wp:posOffset>
-            </wp:positionV>
-            <wp:extent cx="918304" cy="837713"/>
-            <wp:effectExtent l="38100" t="0" r="0" b="0"/>
-            <wp:wrapNone/>
-            <wp:docPr id="270151336" name="Picture 22"/>
-            <wp:cNvGraphicFramePr>
-              <a:graphicFrameLocks xmlns:a="http://schemas.openxmlformats.org/drawingml/2006/main" noChangeAspect="1"/>
-            </wp:cNvGraphicFramePr>
-            <a:graphic xmlns:a="http://schemas.openxmlformats.org/drawingml/2006/main">
-              <a:graphicData uri="http://schemas.openxmlformats.org/drawingml/2006/picture">
-                <pic:pic xmlns:pic="http://schemas.openxmlformats.org/drawingml/2006/picture">
-                  <pic:nvPicPr>
-                    <pic:cNvPr id="0" name="Picture 3"/>
-                    <pic:cNvPicPr>
-                      <a:picLocks noChangeAspect="1" noChangeArrowheads="1"/>
-                    </pic:cNvPicPr>
-                  </pic:nvPicPr>
-                  <pic:blipFill>
-                    <a:blip r:embed="rId6" cstate="print">
-                      <a:extLst>
-                        <a:ext uri="{28A0092B-C50C-407E-A947-70E740481C1C}">
-                          <a14:useLocalDpi xmlns:a14="http://schemas.microsoft.com/office/drawing/2010/main" val="0"/>
-                        </a:ext>
-                      </a:extLst>
-                    </a:blip>
-                    <a:srcRect/>
-                    <a:stretch>
-                      <a:fillRect/>
-                    </a:stretch>
-                  </pic:blipFill>
-                  <pic:spPr bwMode="auto">
-                    <a:xfrm rot="1307661">
-                      <a:off x="0" y="0"/>
-                      <a:ext cx="918304" cy="837713"/>
-                    </a:xfrm>
-                    <a:prstGeom prst="rect">
-                      <a:avLst/>
-                    </a:prstGeom>
-                    <a:noFill/>
-                    <a:ln>
-                      <a:noFill/>
-                    </a:ln>
-                  </pic:spPr>
-                </pic:pic>
-              </a:graphicData>
-            </a:graphic>
-            <wp14:sizeRelH relativeFrom="margin">
-              <wp14:pctWidth>0</wp14:pctWidth>
-            </wp14:sizeRelH>
-            <wp14:sizeRelV relativeFrom="margin">
-              <wp14:pctHeight>0</wp14:pctHeight>
-            </wp14:sizeRelV>
-          </wp:anchor>
-        </w:drawing>
-      </w:r>
     </w:p>
     <w:p>
       <w:pPr>
@@ -5436,7 +5349,7 @@
                     </pic:cNvPicPr>
                   </pic:nvPicPr>
                   <pic:blipFill>
-                    <a:blip r:embed="rId7" cstate="print">
+                    <a:blip r:embed="rId6" cstate="print">
                       <a:extLst>
                         <a:ext uri="{28A0092B-C50C-407E-A947-70E740481C1C}">
                           <a14:useLocalDpi xmlns:a14="http://schemas.microsoft.com/office/drawing/2010/main" val="0"/>
@@ -6357,7 +6270,7 @@
           </mc:Choice>
           <mc:Fallback>
             <w:pict>
-              <v:group w14:anchorId="52D8B15C" id="Group 16" o:spid="_x0000_s1026" style="position:absolute;margin-left:35.9pt;margin-top:20.5pt;width:538.2pt;height:.75pt;z-index:-251656192;mso-wrap-distance-left:0;mso-wrap-distance-right:0;mso-position-horizontal-relative:page" coordsize="68351,95" o:gfxdata="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">
+              <v:group w14:anchorId="44DD07CB" id="Group 16" o:spid="_x0000_s1026" style="position:absolute;margin-left:35.9pt;margin-top:20.5pt;width:538.2pt;height:.75pt;z-index:-251656192;mso-wrap-distance-left:0;mso-wrap-distance-right:0;mso-position-horizontal-relative:page" coordsize="68351,95" o:gfxdata="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">
                 <v:shape id="Graphic 17" o:spid="_x0000_s1027" style="position:absolute;left:15;top:44;width:68294;height:13;visibility:visible;mso-wrap-style:square;v-text-anchor:top" coordsize="6829425,1270" o:gfxdata="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" path="m,l6829184,e" filled="f" strokeweight=".20617mm">
                   <v:path arrowok="t"/>
                 </v:shape>
@@ -6499,7 +6412,7 @@
           </mc:Choice>
           <mc:Fallback>
             <w:pict>
-              <v:group w14:anchorId="150273E6" id="Group 19" o:spid="_x0000_s1026" style="position:absolute;margin-left:35.9pt;margin-top:45pt;width:538.2pt;height:.75pt;z-index:-251655168;mso-wrap-distance-left:0;mso-wrap-distance-right:0;mso-position-horizontal-relative:page" coordsize="68351,95" o:gfxdata="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">
+              <v:group w14:anchorId="5493E849" id="Group 19" o:spid="_x0000_s1026" style="position:absolute;margin-left:35.9pt;margin-top:45pt;width:538.2pt;height:.75pt;z-index:-251655168;mso-wrap-distance-left:0;mso-wrap-distance-right:0;mso-position-horizontal-relative:page" coordsize="68351,95" o:gfxdata="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">
                 <v:shape id="Graphic 20" o:spid="_x0000_s1027" style="position:absolute;left:15;top:44;width:68319;height:12;visibility:visible;mso-wrap-style:square;v-text-anchor:top" coordsize="6831965,1270" o:gfxdata="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" path="m,l6831470,e" filled="f" strokeweight=".20617mm">
                   <v:path arrowok="t"/>
                 </v:shape>
@@ -6549,15 +6462,7 @@
           <w:b/>
           <w:bCs/>
         </w:rPr>
-        <w:t xml:space="preserve">  </w:t>
-      </w:r>
-      <w:r>
-        <w:rPr>
-          <w:rFonts w:ascii="Aptos Narrow" w:hAnsi="Aptos Narrow"/>
-          <w:b/>
-          <w:bCs/>
-        </w:rPr>
-        <w:t xml:space="preserve"> </w:t>
+        <w:t xml:space="preserve">   </w:t>
       </w:r>
       <w:r>
         <w:rPr>

</xml_diff>